<commit_message>
Slight change in planning document
</commit_message>
<xml_diff>
--- a/Practica 3/Planificacion de iteraciones.docx
+++ b/Practica 3/Planificacion de iteraciones.docx
@@ -19,8 +19,6 @@
         </w:rPr>
         <w:t>Planificación de iteraciones</w:t>
       </w:r>
-      <w:bookmarkStart w:id="0" w:name="_GoBack"/>
-      <w:bookmarkEnd w:id="0"/>
     </w:p>
     <w:tbl>
       <w:tblPr>
@@ -194,14 +192,7 @@
                 <w:sz w:val="28"/>
                 <w:szCs w:val="28"/>
               </w:rPr>
-              <w:t xml:space="preserve"> la cual es </w:t>
-            </w:r>
-            <w:r>
-              <w:rPr>
-                <w:sz w:val="28"/>
-                <w:szCs w:val="28"/>
-              </w:rPr>
-              <w:t>una aplicación móvil de traducción para usuarios con dificultades en el español</w:t>
+              <w:t xml:space="preserve"> la cual es una aplicación móvil de traducción para usuarios con dificultades en el español</w:t>
             </w:r>
           </w:p>
         </w:tc>
@@ -356,6 +347,15 @@
                     </w:rPr>
                     <w:t xml:space="preserve"> aplicación que permita introducir frases y expresiones en otros idiomas y que devuelva su traducción al español</w:t>
                   </w:r>
+                  <w:r>
+                    <w:rPr>
+                      <w:sz w:val="28"/>
+                      <w:szCs w:val="28"/>
+                    </w:rPr>
+                    <w:t>, y viceversa</w:t>
+                  </w:r>
+                  <w:bookmarkStart w:id="0" w:name="_GoBack"/>
+                  <w:bookmarkEnd w:id="0"/>
                 </w:p>
               </w:tc>
             </w:tr>
@@ -1158,7 +1158,7 @@
 </file>
 
 <file path=customXml/itemProps1.xml><?xml version="1.0" encoding="utf-8"?>
-<ds:datastoreItem xmlns:ds="http://schemas.openxmlformats.org/officeDocument/2006/customXml" ds:itemID="{85CC8FA2-4D67-497E-BC3D-D09C0CA90238}">
+<ds:datastoreItem xmlns:ds="http://schemas.openxmlformats.org/officeDocument/2006/customXml" ds:itemID="{FAC624E6-78EB-4DF3-A7FB-73E03B93AF1E}">
   <ds:schemaRefs>
     <ds:schemaRef ds:uri="http://schemas.openxmlformats.org/officeDocument/2006/bibliography"/>
   </ds:schemaRefs>

</xml_diff>

<commit_message>
Change in delivery date
</commit_message>
<xml_diff>
--- a/Practica 3/Planificacion de iteraciones.docx
+++ b/Practica 3/Planificacion de iteraciones.docx
@@ -213,7 +213,16 @@
                 <w:sz w:val="28"/>
                 <w:szCs w:val="28"/>
               </w:rPr>
-              <w:t>11 de Diciembre de 2018</w:t>
+              <w:t>18</w:t>
+            </w:r>
+            <w:bookmarkStart w:id="0" w:name="_GoBack"/>
+            <w:bookmarkEnd w:id="0"/>
+            <w:r>
+              <w:rPr>
+                <w:sz w:val="28"/>
+                <w:szCs w:val="28"/>
+              </w:rPr>
+              <w:t xml:space="preserve"> de Diciembre de 2018</w:t>
             </w:r>
           </w:p>
         </w:tc>
@@ -354,8 +363,6 @@
                     </w:rPr>
                     <w:t>, y viceversa</w:t>
                   </w:r>
-                  <w:bookmarkStart w:id="0" w:name="_GoBack"/>
-                  <w:bookmarkEnd w:id="0"/>
                 </w:p>
               </w:tc>
             </w:tr>
@@ -1158,7 +1165,7 @@
 </file>
 
 <file path=customXml/itemProps1.xml><?xml version="1.0" encoding="utf-8"?>
-<ds:datastoreItem xmlns:ds="http://schemas.openxmlformats.org/officeDocument/2006/customXml" ds:itemID="{FAC624E6-78EB-4DF3-A7FB-73E03B93AF1E}">
+<ds:datastoreItem xmlns:ds="http://schemas.openxmlformats.org/officeDocument/2006/customXml" ds:itemID="{5C843E12-70B2-44BA-AC12-AEFBDC99536E}">
   <ds:schemaRefs>
     <ds:schemaRef ds:uri="http://schemas.openxmlformats.org/officeDocument/2006/bibliography"/>
   </ds:schemaRefs>

</xml_diff>